<commit_message>
files loaded with functions, Lifehack in word
</commit_message>
<xml_diff>
--- a/Что такое CMS.docx
+++ b/Что такое CMS.docx
@@ -404,11 +404,6 @@
       <w:proofErr w:type="spellEnd"/>
     </w:p>
     <w:p>
-      <w:pPr>
-        <w:rPr>
-          <w:lang w:val="en-US"/>
-        </w:rPr>
-      </w:pPr>
       <w:proofErr w:type="spellStart"/>
       <w:r>
         <w:rPr>
@@ -419,11 +414,6 @@
       <w:proofErr w:type="spellEnd"/>
     </w:p>
     <w:p>
-      <w:pPr>
-        <w:rPr>
-          <w:lang w:val="en-US"/>
-        </w:rPr>
-      </w:pPr>
       <w:r>
         <w:rPr>
           <w:lang w:val="en-US"/>
@@ -432,31 +422,21 @@
       </w:r>
     </w:p>
     <w:p>
-      <w:pPr>
-        <w:rPr>
-          <w:lang w:val="en-US"/>
-        </w:rPr>
-      </w:pPr>
-      <w:r>
-        <w:rPr>
-          <w:lang w:val="en-US"/>
-        </w:rPr>
-        <w:t>12345admin</w:t>
-      </w:r>
-    </w:p>
-    <w:p>
-      <w:pPr>
-        <w:rPr>
-          <w:lang w:val="en-US"/>
-        </w:rPr>
-      </w:pPr>
+      <w:r>
+        <w:t>12345</w:t>
+      </w:r>
+      <w:r>
+        <w:rPr>
+          <w:lang w:val="en-US"/>
+        </w:rPr>
+        <w:t>admin</w:t>
+      </w:r>
+    </w:p>
+    <w:p>
       <w:r>
         <w:t>Подходы создания тем -</w:t>
       </w:r>
       <w:r>
-        <w:rPr>
-          <w:lang w:val="en-US"/>
-        </w:rPr>
         <w:t xml:space="preserve">&gt; </w:t>
       </w:r>
     </w:p>
@@ -502,10 +482,7 @@
         <w:t>me</w:t>
       </w:r>
       <w:r>
-        <w:t>/</w:t>
-      </w:r>
-      <w:r>
-        <w:t>)</w:t>
+        <w:t>/)</w:t>
       </w:r>
     </w:p>
     <w:p>
@@ -532,11 +509,6 @@
       </w:r>
     </w:p>
     <w:p>
-      <w:pPr>
-        <w:rPr>
-          <w:lang w:val="en-US"/>
-        </w:rPr>
-      </w:pPr>
       <w:r>
         <w:t xml:space="preserve">В папке </w:t>
       </w:r>
@@ -603,11 +575,6 @@
       <w:proofErr w:type="spellEnd"/>
     </w:p>
     <w:p>
-      <w:pPr>
-        <w:rPr>
-          <w:lang w:val="en-US"/>
-        </w:rPr>
-      </w:pPr>
       <w:r>
         <w:t xml:space="preserve">Папка внутри темы </w:t>
       </w:r>
@@ -709,13 +676,169 @@
         <w:t>, они нужны для подключения тем к примеру.</w:t>
       </w:r>
       <w:r>
+        <w:t xml:space="preserve"> (хук – действие во время другого действия)</w:t>
+      </w:r>
+    </w:p>
+    <w:p/>
+    <w:p>
+      <w:r>
+        <w:rPr>
+          <w:lang w:val="en-US"/>
+        </w:rPr>
+        <w:t>wp</w:t>
+      </w:r>
+      <w:r>
+        <w:t>-</w:t>
+      </w:r>
+      <w:proofErr w:type="spellStart"/>
+      <w:r>
+        <w:rPr>
+          <w:lang w:val="en-US"/>
+        </w:rPr>
+        <w:t>kama</w:t>
+      </w:r>
+      <w:proofErr w:type="spellEnd"/>
+      <w:r>
+        <w:t>.</w:t>
+      </w:r>
+      <w:proofErr w:type="spellStart"/>
+      <w:r>
+        <w:rPr>
+          <w:lang w:val="en-US"/>
+        </w:rPr>
+        <w:t>ru</w:t>
+      </w:r>
+      <w:proofErr w:type="spellEnd"/>
+      <w:r>
+        <w:t xml:space="preserve"> ---</w:t>
+      </w:r>
+      <w:r>
+        <w:t xml:space="preserve">Энциклопедия функций </w:t>
+      </w:r>
+    </w:p>
+    <w:p>
+      <w:proofErr w:type="spellStart"/>
+      <w:r>
+        <w:rPr>
+          <w:highlight w:val="yellow"/>
+        </w:rPr>
+        <w:t>Лайфхак</w:t>
+      </w:r>
+      <w:proofErr w:type="spellEnd"/>
+      <w:r>
+        <w:rPr>
+          <w:highlight w:val="yellow"/>
+        </w:rPr>
+        <w:t xml:space="preserve"> для замены всех картинок с левым путем можно использовать поиск по коду и </w:t>
+      </w:r>
+      <w:proofErr w:type="spellStart"/>
+      <w:r>
+        <w:rPr>
+          <w:highlight w:val="yellow"/>
+        </w:rPr>
+        <w:t>реплейс</w:t>
+      </w:r>
+      <w:proofErr w:type="spellEnd"/>
+      <w:r>
+        <w:rPr>
+          <w:highlight w:val="yellow"/>
+        </w:rPr>
+        <w:t xml:space="preserve"> с функцией </w:t>
+      </w:r>
+      <w:r>
+        <w:rPr>
+          <w:highlight w:val="yellow"/>
+        </w:rPr>
+        <w:t>&lt;?</w:t>
+      </w:r>
+      <w:proofErr w:type="spellStart"/>
+      <w:r>
+        <w:rPr>
+          <w:highlight w:val="yellow"/>
+        </w:rPr>
+        <w:t>php</w:t>
+      </w:r>
+      <w:proofErr w:type="spellEnd"/>
+      <w:r>
+        <w:rPr>
+          <w:highlight w:val="yellow"/>
+        </w:rPr>
         <w:t xml:space="preserve"> </w:t>
+      </w:r>
+      <w:proofErr w:type="spellStart"/>
+      <w:r>
+        <w:rPr>
+          <w:highlight w:val="yellow"/>
+        </w:rPr>
+        <w:t>echo</w:t>
+      </w:r>
+      <w:proofErr w:type="spellEnd"/>
+      <w:r>
+        <w:rPr>
+          <w:highlight w:val="yellow"/>
+        </w:rPr>
+        <w:t xml:space="preserve"> </w:t>
+      </w:r>
+      <w:proofErr w:type="spellStart"/>
+      <w:r>
+        <w:rPr>
+          <w:highlight w:val="yellow"/>
+        </w:rPr>
+        <w:t>bloginfo</w:t>
+      </w:r>
+      <w:proofErr w:type="spellEnd"/>
+      <w:r>
+        <w:rPr>
+          <w:highlight w:val="yellow"/>
+        </w:rPr>
+        <w:t>('</w:t>
+      </w:r>
+      <w:proofErr w:type="spellStart"/>
+      <w:r>
+        <w:rPr>
+          <w:highlight w:val="yellow"/>
+        </w:rPr>
+        <w:t>template_url</w:t>
+      </w:r>
+      <w:proofErr w:type="spellEnd"/>
+      <w:r>
+        <w:rPr>
+          <w:highlight w:val="yellow"/>
+        </w:rPr>
+        <w:t>')</w:t>
+      </w:r>
+      <w:proofErr w:type="gramStart"/>
+      <w:r>
+        <w:rPr>
+          <w:highlight w:val="yellow"/>
+        </w:rPr>
+        <w:t>; ?&gt;/</w:t>
+      </w:r>
+      <w:proofErr w:type="spellStart"/>
+      <w:proofErr w:type="gramEnd"/>
+      <w:r>
+        <w:rPr>
+          <w:highlight w:val="yellow"/>
+        </w:rPr>
+        <w:t>assets</w:t>
+      </w:r>
+      <w:proofErr w:type="spellEnd"/>
+      <w:r>
+        <w:rPr>
+          <w:highlight w:val="yellow"/>
+        </w:rPr>
+        <w:t>/</w:t>
+      </w:r>
+      <w:proofErr w:type="spellStart"/>
+      <w:r>
+        <w:rPr>
+          <w:highlight w:val="yellow"/>
+        </w:rPr>
+        <w:t>img</w:t>
       </w:r>
       <w:bookmarkStart w:id="0" w:name="_GoBack"/>
       <w:bookmarkEnd w:id="0"/>
-      <w:r>
-        <w:t>(хук – действие во время другого действия)</w:t>
-      </w:r>
+      <w:proofErr w:type="spellEnd"/>
     </w:p>
     <w:p/>
     <w:p/>

</xml_diff>

<commit_message>
Custom slider with posts in WP admin
</commit_message>
<xml_diff>
--- a/Что такое CMS.docx
+++ b/Что такое CMS.docx
@@ -404,6 +404,11 @@
       <w:proofErr w:type="spellEnd"/>
     </w:p>
     <w:p>
+      <w:pPr>
+        <w:rPr>
+          <w:lang w:val="en-US"/>
+        </w:rPr>
+      </w:pPr>
       <w:proofErr w:type="spellStart"/>
       <w:r>
         <w:rPr>
@@ -748,13 +753,7 @@
         <w:rPr>
           <w:highlight w:val="yellow"/>
         </w:rPr>
-        <w:t xml:space="preserve"> с функцией </w:t>
-      </w:r>
-      <w:r>
-        <w:rPr>
-          <w:highlight w:val="yellow"/>
-        </w:rPr>
-        <w:t>&lt;?</w:t>
+        <w:t xml:space="preserve"> с функцией &lt;?</w:t>
       </w:r>
       <w:proofErr w:type="spellStart"/>
       <w:r>
@@ -949,10 +948,7 @@
       </w:r>
       <w:proofErr w:type="spellEnd"/>
       <w:r>
-        <w:t>-ба</w:t>
-      </w:r>
-      <w:r>
-        <w:t>р</w:t>
+        <w:t>-бар</w:t>
       </w:r>
     </w:p>
     <w:p>
@@ -1179,13 +1175,33 @@
       </w:r>
     </w:p>
     <w:p>
+      <w:pPr>
+        <w:rPr>
+          <w:lang w:val="en-US"/>
+        </w:rPr>
+      </w:pPr>
       <w:proofErr w:type="spellStart"/>
       <w:r>
         <w:t>Кастомный</w:t>
       </w:r>
       <w:proofErr w:type="spellEnd"/>
       <w:r>
-        <w:t xml:space="preserve"> хук события</w:t>
+        <w:rPr>
+          <w:lang w:val="en-US"/>
+        </w:rPr>
+        <w:t xml:space="preserve"> </w:t>
+      </w:r>
+      <w:r>
+        <w:t>хук</w:t>
+      </w:r>
+      <w:r>
+        <w:rPr>
+          <w:lang w:val="en-US"/>
+        </w:rPr>
+        <w:t xml:space="preserve"> </w:t>
+      </w:r>
+      <w:r>
+        <w:t>события</w:t>
       </w:r>
     </w:p>
     <w:p>
@@ -1926,10 +1942,29 @@
           <w:rFonts w:ascii="Consolas" w:eastAsia="Times New Roman" w:hAnsi="Consolas" w:cs="Times New Roman"/>
           <w:sz w:val="21"/>
           <w:szCs w:val="21"/>
+          <w:lang w:val="en-US" w:eastAsia="ru-RU"/>
+        </w:rPr>
+      </w:pPr>
+      <w:proofErr w:type="spellStart"/>
+      <w:r>
+        <w:rPr>
+          <w:rFonts w:ascii="Consolas" w:eastAsia="Times New Roman" w:hAnsi="Consolas" w:cs="Times New Roman"/>
+          <w:sz w:val="21"/>
+          <w:szCs w:val="21"/>
           <w:lang w:eastAsia="ru-RU"/>
         </w:rPr>
-      </w:pPr>
-      <w:proofErr w:type="spellStart"/>
+        <w:t>Кастомный</w:t>
+      </w:r>
+      <w:proofErr w:type="spellEnd"/>
+      <w:r>
+        <w:rPr>
+          <w:rFonts w:ascii="Consolas" w:eastAsia="Times New Roman" w:hAnsi="Consolas" w:cs="Times New Roman"/>
+          <w:sz w:val="21"/>
+          <w:szCs w:val="21"/>
+          <w:lang w:val="en-US" w:eastAsia="ru-RU"/>
+        </w:rPr>
+        <w:t xml:space="preserve"> </w:t>
+      </w:r>
       <w:r>
         <w:rPr>
           <w:rFonts w:ascii="Consolas" w:eastAsia="Times New Roman" w:hAnsi="Consolas" w:cs="Times New Roman"/>
@@ -1937,9 +1972,17 @@
           <w:szCs w:val="21"/>
           <w:lang w:eastAsia="ru-RU"/>
         </w:rPr>
-        <w:t>Кастомный</w:t>
-      </w:r>
-      <w:proofErr w:type="spellEnd"/>
+        <w:t>хук</w:t>
+      </w:r>
+      <w:r>
+        <w:rPr>
+          <w:rFonts w:ascii="Consolas" w:eastAsia="Times New Roman" w:hAnsi="Consolas" w:cs="Times New Roman"/>
+          <w:sz w:val="21"/>
+          <w:szCs w:val="21"/>
+          <w:lang w:val="en-US" w:eastAsia="ru-RU"/>
+        </w:rPr>
+        <w:t xml:space="preserve"> </w:t>
+      </w:r>
       <w:r>
         <w:rPr>
           <w:rFonts w:ascii="Consolas" w:eastAsia="Times New Roman" w:hAnsi="Consolas" w:cs="Times New Roman"/>
@@ -1947,7 +1990,7 @@
           <w:szCs w:val="21"/>
           <w:lang w:eastAsia="ru-RU"/>
         </w:rPr>
-        <w:t xml:space="preserve"> хук фильтра</w:t>
+        <w:t>фильтра</w:t>
       </w:r>
     </w:p>
     <w:p>
@@ -2114,7 +2157,7 @@
           <w:color w:val="C586C0"/>
           <w:sz w:val="21"/>
           <w:szCs w:val="21"/>
-          <w:lang w:eastAsia="ru-RU"/>
+          <w:lang w:val="en-US" w:eastAsia="ru-RU"/>
         </w:rPr>
         <w:t xml:space="preserve">    </w:t>
       </w:r>
@@ -2674,10 +2717,142 @@
         <w:t>=2</w:t>
       </w:r>
       <w:r>
-        <w:t xml:space="preserve"> указывает на ид страницы тут ид 2</w:t>
+        <w:t xml:space="preserve"> указывает </w:t>
+      </w:r>
+      <w:proofErr w:type="gramStart"/>
+      <w:r>
+        <w:t>на ид</w:t>
+      </w:r>
+      <w:proofErr w:type="gramEnd"/>
+      <w:r>
+        <w:t xml:space="preserve"> страницы тут ид 2</w:t>
+      </w:r>
+    </w:p>
+    <w:p/>
+    <w:p>
+      <w:r>
+        <w:t>В Записях в разделе рубрики можно сделать динамические посты к примеру для слайдеров, карточек товаров</w:t>
+      </w:r>
+      <w:r>
+        <w:t xml:space="preserve"> (</w:t>
+      </w:r>
+      <w:r>
+        <w:t>группы полей будут нужны)</w:t>
       </w:r>
       <w:bookmarkStart w:id="0" w:name="_GoBack"/>
       <w:bookmarkEnd w:id="0"/>
+    </w:p>
+    <w:p>
+      <w:r>
+        <w:t xml:space="preserve">ЧПУ </w:t>
+      </w:r>
+      <w:r>
+        <w:t>–</w:t>
+      </w:r>
+      <w:r>
+        <w:t xml:space="preserve"> человекоподобные</w:t>
+      </w:r>
+      <w:r>
+        <w:t xml:space="preserve"> </w:t>
+      </w:r>
+      <w:proofErr w:type="spellStart"/>
+      <w:r>
+        <w:t>урлы</w:t>
+      </w:r>
+      <w:proofErr w:type="spellEnd"/>
+      <w:r>
+        <w:t>(ссылки)</w:t>
+      </w:r>
+    </w:p>
+    <w:p>
+      <w:pPr>
+        <w:rPr>
+          <w:lang w:val="en-US"/>
+        </w:rPr>
+      </w:pPr>
+      <w:r>
+        <w:t>Для ЧПУ – Настройки -</w:t>
+      </w:r>
+      <w:r>
+        <w:t>&gt;</w:t>
+      </w:r>
+      <w:r>
+        <w:t xml:space="preserve"> Постоянные ссылки</w:t>
+      </w:r>
+      <w:r>
+        <w:t xml:space="preserve">, понадобиться плагин </w:t>
+      </w:r>
+      <w:r>
+        <w:rPr>
+          <w:lang w:val="en-US"/>
+        </w:rPr>
+        <w:t>Cyr</w:t>
+      </w:r>
+      <w:r>
+        <w:t>-</w:t>
+      </w:r>
+      <w:r>
+        <w:rPr>
+          <w:lang w:val="en-US"/>
+        </w:rPr>
+        <w:t>To</w:t>
+      </w:r>
+      <w:r>
+        <w:t>-</w:t>
+      </w:r>
+      <w:r>
+        <w:rPr>
+          <w:lang w:val="en-US"/>
+        </w:rPr>
+        <w:t>Lat</w:t>
+      </w:r>
+      <w:r>
+        <w:t xml:space="preserve">, нужен для </w:t>
+      </w:r>
+      <w:proofErr w:type="gramStart"/>
+      <w:r>
+        <w:t>того</w:t>
+      </w:r>
+      <w:proofErr w:type="gramEnd"/>
+      <w:r>
+        <w:t xml:space="preserve"> чтоб ссылки были не </w:t>
+      </w:r>
+      <w:proofErr w:type="spellStart"/>
+      <w:r>
+        <w:t>кирилицей</w:t>
+      </w:r>
+      <w:proofErr w:type="spellEnd"/>
+      <w:r>
+        <w:t>.</w:t>
+      </w:r>
+    </w:p>
+    <w:p>
+      <w:r>
+        <w:rPr>
+          <w:lang w:val="en-US"/>
+        </w:rPr>
+        <w:t>get</w:t>
+      </w:r>
+      <w:r>
+        <w:t>_</w:t>
+      </w:r>
+      <w:proofErr w:type="gramStart"/>
+      <w:r>
+        <w:rPr>
+          <w:lang w:val="en-US"/>
+        </w:rPr>
+        <w:t>posts</w:t>
+      </w:r>
+      <w:r>
+        <w:t>(</w:t>
+      </w:r>
+      <w:proofErr w:type="gramEnd"/>
+      <w:r>
+        <w:t xml:space="preserve">) </w:t>
+      </w:r>
+      <w:r>
+        <w:t>выводит все посты на экран</w:t>
+      </w:r>
     </w:p>
     <w:p/>
     <w:sectPr>

</xml_diff>

<commit_message>
was added form plagin and some codes
</commit_message>
<xml_diff>
--- a/Что такое CMS.docx
+++ b/Что такое CMS.docx
@@ -2731,128 +2731,405 @@
     <w:p/>
     <w:p>
       <w:r>
-        <w:t>В Записях в разделе рубрики можно сделать динамические посты к примеру для слайдеров, карточек товаров</w:t>
+        <w:t xml:space="preserve">В Записях в разделе рубрики можно сделать динамические </w:t>
+      </w:r>
+      <w:proofErr w:type="gramStart"/>
+      <w:r>
+        <w:t>посты к примеру</w:t>
+      </w:r>
+      <w:proofErr w:type="gramEnd"/>
+      <w:r>
+        <w:t xml:space="preserve"> для слайдеров, карточек товаров</w:t>
       </w:r>
       <w:r>
         <w:t xml:space="preserve"> (</w:t>
       </w:r>
       <w:r>
         <w:t>группы полей будут нужны)</w:t>
+      </w:r>
+    </w:p>
+    <w:p>
+      <w:r>
+        <w:t xml:space="preserve">ЧПУ </w:t>
+      </w:r>
+      <w:r>
+        <w:t>–</w:t>
+      </w:r>
+      <w:r>
+        <w:t xml:space="preserve"> человекоподобные</w:t>
+      </w:r>
+      <w:r>
+        <w:t xml:space="preserve"> </w:t>
+      </w:r>
+      <w:proofErr w:type="spellStart"/>
+      <w:r>
+        <w:t>урлы</w:t>
+      </w:r>
+      <w:proofErr w:type="spellEnd"/>
+      <w:r>
+        <w:t>(ссылки)</w:t>
+      </w:r>
+    </w:p>
+    <w:p>
+      <w:pPr>
+        <w:rPr>
+          <w:lang w:val="en-US"/>
+        </w:rPr>
+      </w:pPr>
+      <w:r>
+        <w:t>Для ЧПУ – Настройки -</w:t>
+      </w:r>
+      <w:r>
+        <w:t>&gt;</w:t>
+      </w:r>
+      <w:r>
+        <w:t xml:space="preserve"> Постоянные ссылки</w:t>
+      </w:r>
+      <w:r>
+        <w:t xml:space="preserve">, понадобиться плагин </w:t>
+      </w:r>
+      <w:r>
+        <w:rPr>
+          <w:lang w:val="en-US"/>
+        </w:rPr>
+        <w:t>Cyr</w:t>
+      </w:r>
+      <w:r>
+        <w:t>-</w:t>
+      </w:r>
+      <w:r>
+        <w:rPr>
+          <w:lang w:val="en-US"/>
+        </w:rPr>
+        <w:t>To</w:t>
+      </w:r>
+      <w:r>
+        <w:t>-</w:t>
+      </w:r>
+      <w:r>
+        <w:rPr>
+          <w:lang w:val="en-US"/>
+        </w:rPr>
+        <w:t>Lat</w:t>
+      </w:r>
+      <w:r>
+        <w:t xml:space="preserve">, нужен для </w:t>
+      </w:r>
+      <w:proofErr w:type="gramStart"/>
+      <w:r>
+        <w:t>того</w:t>
+      </w:r>
+      <w:proofErr w:type="gramEnd"/>
+      <w:r>
+        <w:t xml:space="preserve"> чтоб ссылки были не </w:t>
+      </w:r>
+      <w:proofErr w:type="spellStart"/>
+      <w:r>
+        <w:t>кирилицей</w:t>
+      </w:r>
+      <w:proofErr w:type="spellEnd"/>
+      <w:r>
+        <w:t>.</w:t>
+      </w:r>
+    </w:p>
+    <w:p>
+      <w:r>
+        <w:rPr>
+          <w:lang w:val="en-US"/>
+        </w:rPr>
+        <w:t>get</w:t>
+      </w:r>
+      <w:r>
+        <w:t>_</w:t>
+      </w:r>
+      <w:proofErr w:type="gramStart"/>
+      <w:r>
+        <w:rPr>
+          <w:lang w:val="en-US"/>
+        </w:rPr>
+        <w:t>posts</w:t>
+      </w:r>
+      <w:r>
+        <w:t>(</w:t>
+      </w:r>
+      <w:proofErr w:type="gramEnd"/>
+      <w:r>
+        <w:t xml:space="preserve">) </w:t>
+      </w:r>
+      <w:r>
+        <w:t>выводит все посты на экран</w:t>
+      </w:r>
+    </w:p>
+    <w:p/>
+    <w:p>
+      <w:r>
+        <w:t>Плагин</w:t>
+      </w:r>
+      <w:r>
+        <w:t xml:space="preserve"> </w:t>
+      </w:r>
+      <w:r>
+        <w:rPr>
+          <w:lang w:val="en-US"/>
+        </w:rPr>
+        <w:t>contact</w:t>
+      </w:r>
+      <w:r>
+        <w:t xml:space="preserve"> </w:t>
+      </w:r>
+      <w:r>
+        <w:rPr>
+          <w:lang w:val="en-US"/>
+        </w:rPr>
+        <w:t>form</w:t>
+      </w:r>
+      <w:r>
+        <w:t xml:space="preserve"> 7 </w:t>
+      </w:r>
+      <w:r>
+        <w:t>нужен</w:t>
+      </w:r>
+      <w:r>
+        <w:t xml:space="preserve"> </w:t>
+      </w:r>
+      <w:r>
+        <w:t>для создания формы обратной связи</w:t>
+      </w:r>
+      <w:r>
+        <w:t xml:space="preserve">, </w:t>
+      </w:r>
+      <w:r>
+        <w:rPr>
+          <w:lang w:val="en-US"/>
+        </w:rPr>
+        <w:t>submit</w:t>
+      </w:r>
+      <w:r>
+        <w:t xml:space="preserve"> </w:t>
+      </w:r>
+      <w:r>
+        <w:t xml:space="preserve">это не кнопка, а </w:t>
+      </w:r>
+      <w:proofErr w:type="spellStart"/>
+      <w:r>
+        <w:t>инпут</w:t>
+      </w:r>
+      <w:proofErr w:type="spellEnd"/>
+      <w:r>
+        <w:t xml:space="preserve"> с типом </w:t>
+      </w:r>
+      <w:proofErr w:type="spellStart"/>
+      <w:r>
+        <w:t>сабмит</w:t>
+      </w:r>
+      <w:proofErr w:type="spellEnd"/>
+      <w:r>
+        <w:t xml:space="preserve">, переносы создаются автоматически лейблы и </w:t>
+      </w:r>
+      <w:proofErr w:type="spellStart"/>
+      <w:r>
+        <w:t>текстареа</w:t>
+      </w:r>
+      <w:proofErr w:type="spellEnd"/>
+      <w:r>
+        <w:t xml:space="preserve"> разрывать не нужно в таком случае</w:t>
+      </w:r>
+    </w:p>
+    <w:p>
+      <w:pPr>
+        <w:rPr>
+          <w:lang w:val="en-US"/>
+        </w:rPr>
+      </w:pPr>
+      <w:r>
+        <w:t xml:space="preserve">Первая вкладка формируем </w:t>
+      </w:r>
+      <w:r>
+        <w:t>форму, вторая вкладка настраиваем письмо, третья вкладка настраиваем различные уведомления.</w:t>
+      </w:r>
+    </w:p>
+    <w:p>
+      <w:pPr>
+        <w:shd w:val="clear" w:color="auto" w:fill="1E1E1E"/>
+        <w:spacing w:after="0" w:line="285" w:lineRule="atLeast"/>
+        <w:rPr>
+          <w:rFonts w:ascii="Consolas" w:eastAsia="Times New Roman" w:hAnsi="Consolas" w:cs="Times New Roman"/>
+          <w:color w:val="D4D4D4"/>
+          <w:sz w:val="21"/>
+          <w:szCs w:val="21"/>
+          <w:lang w:val="en-US" w:eastAsia="ru-RU"/>
+        </w:rPr>
+      </w:pPr>
+      <w:r>
+        <w:rPr>
+          <w:rFonts w:ascii="Consolas" w:eastAsia="Times New Roman" w:hAnsi="Consolas" w:cs="Times New Roman"/>
+          <w:color w:val="569CD6"/>
+          <w:sz w:val="21"/>
+          <w:szCs w:val="21"/>
+          <w:lang w:val="en-US" w:eastAsia="ru-RU"/>
+        </w:rPr>
+        <w:t>&lt;?php</w:t>
+      </w:r>
+      <w:r>
+        <w:rPr>
+          <w:rFonts w:ascii="Consolas" w:eastAsia="Times New Roman" w:hAnsi="Consolas" w:cs="Times New Roman"/>
+          <w:color w:val="D4D4D4"/>
+          <w:sz w:val="21"/>
+          <w:szCs w:val="21"/>
+          <w:lang w:val="en-US" w:eastAsia="ru-RU"/>
+        </w:rPr>
+        <w:t> </w:t>
+      </w:r>
+      <w:r>
+        <w:rPr>
+          <w:rFonts w:ascii="Consolas" w:eastAsia="Times New Roman" w:hAnsi="Consolas" w:cs="Times New Roman"/>
+          <w:color w:val="DCDCAA"/>
+          <w:sz w:val="21"/>
+          <w:szCs w:val="21"/>
+          <w:lang w:val="en-US" w:eastAsia="ru-RU"/>
+        </w:rPr>
+        <w:t>echo</w:t>
+      </w:r>
+      <w:r>
+        <w:rPr>
+          <w:rFonts w:ascii="Consolas" w:eastAsia="Times New Roman" w:hAnsi="Consolas" w:cs="Times New Roman"/>
+          <w:color w:val="D4D4D4"/>
+          <w:sz w:val="21"/>
+          <w:szCs w:val="21"/>
+          <w:lang w:val="en-US" w:eastAsia="ru-RU"/>
+        </w:rPr>
+        <w:t> </w:t>
+      </w:r>
+      <w:proofErr w:type="spellStart"/>
+      <w:r>
+        <w:rPr>
+          <w:rFonts w:ascii="Consolas" w:eastAsia="Times New Roman" w:hAnsi="Consolas" w:cs="Times New Roman"/>
+          <w:color w:val="DCDCAA"/>
+          <w:sz w:val="21"/>
+          <w:szCs w:val="21"/>
+          <w:lang w:val="en-US" w:eastAsia="ru-RU"/>
+        </w:rPr>
+        <w:t>do_</w:t>
+      </w:r>
+      <w:proofErr w:type="gramStart"/>
+      <w:r>
+        <w:rPr>
+          <w:rFonts w:ascii="Consolas" w:eastAsia="Times New Roman" w:hAnsi="Consolas" w:cs="Times New Roman"/>
+          <w:color w:val="DCDCAA"/>
+          <w:sz w:val="21"/>
+          <w:szCs w:val="21"/>
+          <w:lang w:val="en-US" w:eastAsia="ru-RU"/>
+        </w:rPr>
+        <w:t>shortcode</w:t>
+      </w:r>
+      <w:proofErr w:type="spellEnd"/>
+      <w:r>
+        <w:rPr>
+          <w:rFonts w:ascii="Consolas" w:eastAsia="Times New Roman" w:hAnsi="Consolas" w:cs="Times New Roman"/>
+          <w:color w:val="D4D4D4"/>
+          <w:sz w:val="21"/>
+          <w:szCs w:val="21"/>
+          <w:lang w:val="en-US" w:eastAsia="ru-RU"/>
+        </w:rPr>
+        <w:t>( </w:t>
+      </w:r>
+      <w:r>
+        <w:rPr>
+          <w:rFonts w:ascii="Consolas" w:eastAsia="Times New Roman" w:hAnsi="Consolas" w:cs="Times New Roman"/>
+          <w:color w:val="CE9178"/>
+          <w:sz w:val="21"/>
+          <w:szCs w:val="21"/>
+          <w:lang w:val="en-US" w:eastAsia="ru-RU"/>
+        </w:rPr>
+        <w:t>'</w:t>
+      </w:r>
+      <w:proofErr w:type="gramEnd"/>
+      <w:r>
+        <w:rPr>
+          <w:rFonts w:ascii="Consolas" w:eastAsia="Times New Roman" w:hAnsi="Consolas" w:cs="Times New Roman"/>
+          <w:color w:val="CE9178"/>
+          <w:sz w:val="21"/>
+          <w:szCs w:val="21"/>
+          <w:lang w:val="en-US" w:eastAsia="ru-RU"/>
+        </w:rPr>
+        <w:t>[contact-form-7 id="157" title="</w:t>
+      </w:r>
+      <w:r>
+        <w:rPr>
+          <w:rFonts w:ascii="Consolas" w:eastAsia="Times New Roman" w:hAnsi="Consolas" w:cs="Times New Roman"/>
+          <w:color w:val="CE9178"/>
+          <w:sz w:val="21"/>
+          <w:szCs w:val="21"/>
+          <w:lang w:eastAsia="ru-RU"/>
+        </w:rPr>
+        <w:t>Форма</w:t>
+      </w:r>
+      <w:r>
+        <w:rPr>
+          <w:rFonts w:ascii="Consolas" w:eastAsia="Times New Roman" w:hAnsi="Consolas" w:cs="Times New Roman"/>
+          <w:color w:val="CE9178"/>
+          <w:sz w:val="21"/>
+          <w:szCs w:val="21"/>
+          <w:lang w:val="en-US" w:eastAsia="ru-RU"/>
+        </w:rPr>
+        <w:t> </w:t>
+      </w:r>
+      <w:r>
+        <w:rPr>
+          <w:rFonts w:ascii="Consolas" w:eastAsia="Times New Roman" w:hAnsi="Consolas" w:cs="Times New Roman"/>
+          <w:color w:val="CE9178"/>
+          <w:sz w:val="21"/>
+          <w:szCs w:val="21"/>
+          <w:lang w:eastAsia="ru-RU"/>
+        </w:rPr>
+        <w:t>отзывов</w:t>
+      </w:r>
+      <w:r>
+        <w:rPr>
+          <w:rFonts w:ascii="Consolas" w:eastAsia="Times New Roman" w:hAnsi="Consolas" w:cs="Times New Roman"/>
+          <w:color w:val="CE9178"/>
+          <w:sz w:val="21"/>
+          <w:szCs w:val="21"/>
+          <w:lang w:val="en-US" w:eastAsia="ru-RU"/>
+        </w:rPr>
+        <w:t>"]'</w:t>
+      </w:r>
+      <w:r>
+        <w:rPr>
+          <w:rFonts w:ascii="Consolas" w:eastAsia="Times New Roman" w:hAnsi="Consolas" w:cs="Times New Roman"/>
+          <w:color w:val="D4D4D4"/>
+          <w:sz w:val="21"/>
+          <w:szCs w:val="21"/>
+          <w:lang w:val="en-US" w:eastAsia="ru-RU"/>
+        </w:rPr>
+        <w:t> )</w:t>
+      </w:r>
+      <w:r>
+        <w:rPr>
+          <w:rFonts w:ascii="Consolas" w:eastAsia="Times New Roman" w:hAnsi="Consolas" w:cs="Times New Roman"/>
+          <w:color w:val="569CD6"/>
+          <w:sz w:val="21"/>
+          <w:szCs w:val="21"/>
+          <w:lang w:val="en-US" w:eastAsia="ru-RU"/>
+        </w:rPr>
+        <w:t>?&gt;</w:t>
+      </w:r>
+    </w:p>
+    <w:p/>
+    <w:p>
+      <w:r>
+        <w:t xml:space="preserve">Вот так заставляем работать плагин при помощи </w:t>
+      </w:r>
+      <w:proofErr w:type="spellStart"/>
+      <w:r>
+        <w:t>шорткода</w:t>
+      </w:r>
+      <w:proofErr w:type="spellEnd"/>
+      <w:r>
+        <w:t>. Форма не работает на локалке</w:t>
       </w:r>
       <w:bookmarkStart w:id="0" w:name="_GoBack"/>
       <w:bookmarkEnd w:id="0"/>
-    </w:p>
-    <w:p>
-      <w:r>
-        <w:t xml:space="preserve">ЧПУ </w:t>
-      </w:r>
-      <w:r>
-        <w:t>–</w:t>
-      </w:r>
-      <w:r>
-        <w:t xml:space="preserve"> человекоподобные</w:t>
-      </w:r>
-      <w:r>
-        <w:t xml:space="preserve"> </w:t>
-      </w:r>
-      <w:proofErr w:type="spellStart"/>
-      <w:r>
-        <w:t>урлы</w:t>
-      </w:r>
-      <w:proofErr w:type="spellEnd"/>
-      <w:r>
-        <w:t>(ссылки)</w:t>
-      </w:r>
-    </w:p>
-    <w:p>
-      <w:pPr>
-        <w:rPr>
-          <w:lang w:val="en-US"/>
-        </w:rPr>
-      </w:pPr>
-      <w:r>
-        <w:t>Для ЧПУ – Настройки -</w:t>
-      </w:r>
-      <w:r>
-        <w:t>&gt;</w:t>
-      </w:r>
-      <w:r>
-        <w:t xml:space="preserve"> Постоянные ссылки</w:t>
-      </w:r>
-      <w:r>
-        <w:t xml:space="preserve">, понадобиться плагин </w:t>
-      </w:r>
-      <w:r>
-        <w:rPr>
-          <w:lang w:val="en-US"/>
-        </w:rPr>
-        <w:t>Cyr</w:t>
-      </w:r>
-      <w:r>
-        <w:t>-</w:t>
-      </w:r>
-      <w:r>
-        <w:rPr>
-          <w:lang w:val="en-US"/>
-        </w:rPr>
-        <w:t>To</w:t>
-      </w:r>
-      <w:r>
-        <w:t>-</w:t>
-      </w:r>
-      <w:r>
-        <w:rPr>
-          <w:lang w:val="en-US"/>
-        </w:rPr>
-        <w:t>Lat</w:t>
-      </w:r>
-      <w:r>
-        <w:t xml:space="preserve">, нужен для </w:t>
-      </w:r>
-      <w:proofErr w:type="gramStart"/>
-      <w:r>
-        <w:t>того</w:t>
-      </w:r>
-      <w:proofErr w:type="gramEnd"/>
-      <w:r>
-        <w:t xml:space="preserve"> чтоб ссылки были не </w:t>
-      </w:r>
-      <w:proofErr w:type="spellStart"/>
-      <w:r>
-        <w:t>кирилицей</w:t>
-      </w:r>
-      <w:proofErr w:type="spellEnd"/>
-      <w:r>
-        <w:t>.</w:t>
-      </w:r>
-    </w:p>
-    <w:p>
-      <w:r>
-        <w:rPr>
-          <w:lang w:val="en-US"/>
-        </w:rPr>
-        <w:t>get</w:t>
-      </w:r>
-      <w:r>
-        <w:t>_</w:t>
-      </w:r>
-      <w:proofErr w:type="gramStart"/>
-      <w:r>
-        <w:rPr>
-          <w:lang w:val="en-US"/>
-        </w:rPr>
-        <w:t>posts</w:t>
-      </w:r>
-      <w:r>
-        <w:t>(</w:t>
-      </w:r>
-      <w:proofErr w:type="gramEnd"/>
-      <w:r>
-        <w:t xml:space="preserve">) </w:t>
-      </w:r>
-      <w:r>
-        <w:t>выводит все посты на экран</w:t>
-      </w:r>
     </w:p>
     <w:p/>
     <w:sectPr>

</xml_diff>

<commit_message>
some livehacks in docx
</commit_message>
<xml_diff>
--- a/Что такое CMS.docx
+++ b/Что такое CMS.docx
@@ -3117,6 +3117,11 @@
     </w:p>
     <w:p/>
     <w:p>
+      <w:pPr>
+        <w:rPr>
+          <w:lang w:val="en-US"/>
+        </w:rPr>
+      </w:pPr>
       <w:r>
         <w:t xml:space="preserve">Вот так заставляем работать плагин при помощи </w:t>
       </w:r>
@@ -3126,7 +3131,164 @@
       </w:r>
       <w:proofErr w:type="spellEnd"/>
       <w:r>
-        <w:t>. Форма не работает на локалке</w:t>
+        <w:t xml:space="preserve">. Форма не работает на </w:t>
+      </w:r>
+      <w:proofErr w:type="spellStart"/>
+      <w:r>
+        <w:t>локалке</w:t>
+      </w:r>
+      <w:proofErr w:type="spellEnd"/>
+    </w:p>
+    <w:p>
+      <w:r>
+        <w:t>ХОСТИНГ!</w:t>
+      </w:r>
+    </w:p>
+    <w:p>
+      <w:hyperlink r:id="rId7" w:history="1">
+        <w:r>
+          <w:rPr>
+            <w:rStyle w:val="a3"/>
+          </w:rPr>
+          <w:t>https://2domains.ru/manager</w:t>
+        </w:r>
+      </w:hyperlink>
+      <w:r>
+        <w:t xml:space="preserve"> (тут хостинг)</w:t>
+      </w:r>
+    </w:p>
+    <w:p>
+      <w:r>
+        <w:t>На домен нет денег</w:t>
+      </w:r>
+    </w:p>
+    <w:p>
+      <w:r>
+        <w:t xml:space="preserve">В файле менеджеров нужно подвязать </w:t>
+      </w:r>
+      <w:proofErr w:type="spellStart"/>
+      <w:r>
+        <w:t>новуб</w:t>
+      </w:r>
+      <w:proofErr w:type="spellEnd"/>
+      <w:r>
+        <w:t xml:space="preserve"> </w:t>
+      </w:r>
+      <w:proofErr w:type="spellStart"/>
+      <w:r>
+        <w:t>бд</w:t>
+      </w:r>
+      <w:proofErr w:type="spellEnd"/>
+      <w:r>
+        <w:t xml:space="preserve"> в файле </w:t>
+      </w:r>
+      <w:proofErr w:type="spellStart"/>
+      <w:r>
+        <w:t>вп_конфиг</w:t>
+      </w:r>
+      <w:proofErr w:type="spellEnd"/>
+    </w:p>
+    <w:p>
+      <w:r>
+        <w:t xml:space="preserve">После того как закинул сайт на хостинг нужна </w:t>
+      </w:r>
+      <w:proofErr w:type="spellStart"/>
+      <w:r>
+        <w:t>рекаптча</w:t>
+      </w:r>
+      <w:proofErr w:type="spellEnd"/>
+      <w:r>
+        <w:t xml:space="preserve"> от </w:t>
+      </w:r>
+      <w:proofErr w:type="gramStart"/>
+      <w:r>
+        <w:t>ботов,</w:t>
+      </w:r>
+      <w:r>
+        <w:t xml:space="preserve"> </w:t>
+      </w:r>
+      <w:r>
+        <w:t xml:space="preserve"> </w:t>
+      </w:r>
+      <w:r>
+        <w:t>в</w:t>
+      </w:r>
+      <w:proofErr w:type="gramEnd"/>
+      <w:r>
+        <w:t xml:space="preserve"> </w:t>
+      </w:r>
+      <w:r>
+        <w:t>плагин</w:t>
+      </w:r>
+      <w:r>
+        <w:t xml:space="preserve">е </w:t>
+      </w:r>
+      <w:r>
+        <w:t xml:space="preserve"> </w:t>
+      </w:r>
+      <w:r>
+        <w:rPr>
+          <w:lang w:val="en-US"/>
+        </w:rPr>
+        <w:t>contact</w:t>
+      </w:r>
+      <w:r>
+        <w:t xml:space="preserve"> </w:t>
+      </w:r>
+      <w:r>
+        <w:rPr>
+          <w:lang w:val="en-US"/>
+        </w:rPr>
+        <w:t>form</w:t>
+      </w:r>
+      <w:r>
+        <w:t xml:space="preserve"> 7</w:t>
+      </w:r>
+      <w:r>
+        <w:t xml:space="preserve"> в импорте </w:t>
+      </w:r>
+      <w:proofErr w:type="spellStart"/>
+      <w:r>
+        <w:t>рекаптча</w:t>
+      </w:r>
+      <w:proofErr w:type="spellEnd"/>
+      <w:r>
+        <w:t xml:space="preserve"> от </w:t>
+      </w:r>
+      <w:proofErr w:type="spellStart"/>
+      <w:r>
+        <w:t>гугл</w:t>
+      </w:r>
+      <w:proofErr w:type="spellEnd"/>
+      <w:r>
+        <w:t xml:space="preserve">, </w:t>
+      </w:r>
+      <w:proofErr w:type="spellStart"/>
+      <w:r>
+        <w:t>каптчу</w:t>
+      </w:r>
+      <w:proofErr w:type="spellEnd"/>
+      <w:r>
+        <w:t xml:space="preserve"> 3го </w:t>
+      </w:r>
+      <w:proofErr w:type="spellStart"/>
+      <w:r>
+        <w:t>покления</w:t>
+      </w:r>
+      <w:proofErr w:type="spellEnd"/>
+      <w:r>
+        <w:t xml:space="preserve"> (нужен домен </w:t>
+      </w:r>
+      <w:proofErr w:type="spellStart"/>
+      <w:r>
+        <w:t>е№ный</w:t>
+      </w:r>
+      <w:proofErr w:type="spellEnd"/>
+      <w:r>
+        <w:t xml:space="preserve"> ;%ять)</w:t>
+      </w:r>
+      <w:r>
+        <w:t>, там можно достать ключи интеграции. Все просто….</w:t>
       </w:r>
       <w:bookmarkStart w:id="0" w:name="_GoBack"/>
       <w:bookmarkEnd w:id="0"/>

</xml_diff>